<commit_message>
Add comments on Dev_doc
</commit_message>
<xml_diff>
--- a/doc/The Darwin Core Archive Viewer App.docx
+++ b/doc/The Darwin Core Archive Viewer App.docx
@@ -86,6 +86,76 @@
         </w:rPr>
         <w:t xml:space="preserve"> package. </w:t>
       </w:r>
+    </w:p>
+    <w:p>
+      <w:pPr>
+        <w:rPr>
+          <w:lang w:val="en-US"/>
+        </w:rPr>
+      </w:pPr>
+    </w:p>
+    <w:p>
+      <w:pPr>
+        <w:rPr>
+          <w:lang w:val="en-US"/>
+        </w:rPr>
+      </w:pPr>
+      <w:r>
+        <w:rPr>
+          <w:lang w:val="en-US"/>
+        </w:rPr>
+        <w:t xml:space="preserve">We need to add to the functionality of </w:t>
+      </w:r>
+      <w:proofErr w:type="spellStart"/>
+      <w:r>
+        <w:rPr>
+          <w:lang w:val="en-US"/>
+        </w:rPr>
+        <w:t>emldown</w:t>
+      </w:r>
+      <w:proofErr w:type="spellEnd"/>
+      <w:r>
+        <w:rPr>
+          <w:lang w:val="en-US"/>
+        </w:rPr>
+        <w:t>::</w:t>
+      </w:r>
+      <w:proofErr w:type="spellStart"/>
+      <w:r>
+        <w:rPr>
+          <w:lang w:val="en-US"/>
+        </w:rPr>
+        <w:t>render</w:t>
+      </w:r>
+      <w:r>
+        <w:rPr>
+          <w:lang w:val="en-US"/>
+        </w:rPr>
+        <w:t>_eml</w:t>
+      </w:r>
+      <w:proofErr w:type="spellEnd"/>
+      <w:r>
+        <w:rPr>
+          <w:lang w:val="en-US"/>
+        </w:rPr>
+        <w:t>() which renders an xml file as html. Where we can add value is by having more interaction with the data (e.g. exploring the missingness in the data, allowing user to download components as .csv or maps and figures as .pdf, .jpg or .</w:t>
+      </w:r>
+      <w:proofErr w:type="spellStart"/>
+      <w:r>
+        <w:rPr>
+          <w:lang w:val="en-US"/>
+        </w:rPr>
+        <w:t>png</w:t>
+      </w:r>
+      <w:proofErr w:type="spellEnd"/>
+      <w:r>
+        <w:rPr>
+          <w:lang w:val="en-US"/>
+        </w:rPr>
+        <w:t xml:space="preserve">) </w:t>
+      </w:r>
+      <w:bookmarkStart w:id="0" w:name="_GoBack"/>
+      <w:bookmarkEnd w:id="0"/>
     </w:p>
     <w:p>
       <w:pPr>
@@ -246,6 +316,30 @@
         <w:rPr>
           <w:lang w:val="en-US"/>
         </w:rPr>
+        <w:t xml:space="preserve">Links to: nina.no; livingNorway.no and </w:t>
+      </w:r>
+      <w:r>
+        <w:rPr>
+          <w:lang w:val="en-US"/>
+        </w:rPr>
+        <w:t>https://github.com/LivingNorway</w:t>
+      </w:r>
+    </w:p>
+    <w:p>
+      <w:pPr>
+        <w:pStyle w:val="ListParagraph"/>
+        <w:numPr>
+          <w:ilvl w:val="0"/>
+          <w:numId w:val="1"/>
+        </w:numPr>
+        <w:rPr>
+          <w:lang w:val="en-US"/>
+        </w:rPr>
+      </w:pPr>
+      <w:r>
+        <w:rPr>
+          <w:lang w:val="en-US"/>
+        </w:rPr>
         <w:t>Select data set (arc</w:t>
       </w:r>
       <w:r>
@@ -387,6 +481,24 @@
     </w:p>
     <w:p>
       <w:pPr>
+        <w:pStyle w:val="ListParagraph"/>
+        <w:numPr>
+          <w:ilvl w:val="1"/>
+          <w:numId w:val="1"/>
+        </w:numPr>
+        <w:rPr>
+          <w:lang w:val="en-US"/>
+        </w:rPr>
+      </w:pPr>
+      <w:r>
+        <w:rPr>
+          <w:lang w:val="en-US"/>
+        </w:rPr>
+        <w:t>Display citation of the dataset here</w:t>
+      </w:r>
+    </w:p>
+    <w:p>
+      <w:pPr>
         <w:rPr>
           <w:lang w:val="en-US"/>
         </w:rPr>
@@ -493,12 +605,179 @@
     </w:p>
     <w:p>
       <w:pPr>
-        <w:rPr>
-          <w:lang w:val="en-US"/>
-        </w:rPr>
-      </w:pPr>
-      <w:bookmarkStart w:id="0" w:name="_GoBack"/>
-      <w:bookmarkEnd w:id="0"/>
+        <w:pStyle w:val="ListParagraph"/>
+        <w:numPr>
+          <w:ilvl w:val="0"/>
+          <w:numId w:val="1"/>
+        </w:numPr>
+        <w:rPr>
+          <w:lang w:val="en-US"/>
+        </w:rPr>
+      </w:pPr>
+      <w:r>
+        <w:rPr>
+          <w:lang w:val="en-US"/>
+        </w:rPr>
+        <w:t>Allow download to csv of filtered tables?</w:t>
+      </w:r>
+    </w:p>
+    <w:p>
+      <w:pPr>
+        <w:pStyle w:val="Heading3"/>
+        <w:rPr>
+          <w:lang w:val="en-US"/>
+        </w:rPr>
+      </w:pPr>
+      <w:r>
+        <w:rPr>
+          <w:lang w:val="en-US"/>
+        </w:rPr>
+        <w:t>Geographic map</w:t>
+      </w:r>
+    </w:p>
+    <w:p>
+      <w:pPr>
+        <w:pStyle w:val="ListParagraph"/>
+        <w:numPr>
+          <w:ilvl w:val="0"/>
+          <w:numId w:val="1"/>
+        </w:numPr>
+        <w:rPr>
+          <w:lang w:val="en-US"/>
+        </w:rPr>
+      </w:pPr>
+      <w:r>
+        <w:rPr>
+          <w:lang w:val="en-US"/>
+        </w:rPr>
+        <w:t xml:space="preserve">Plot geographic coordinates in a leaflet (or similar) map to allow download </w:t>
+      </w:r>
+      <w:r>
+        <w:rPr>
+          <w:lang w:val="en-US"/>
+        </w:rPr>
+        <w:t xml:space="preserve">of map image (pdf, jpeg, </w:t>
+      </w:r>
+      <w:proofErr w:type="spellStart"/>
+      <w:r>
+        <w:rPr>
+          <w:lang w:val="en-US"/>
+        </w:rPr>
+        <w:t>png</w:t>
+      </w:r>
+      <w:proofErr w:type="spellEnd"/>
+      <w:r>
+        <w:rPr>
+          <w:lang w:val="en-US"/>
+        </w:rPr>
+        <w:t xml:space="preserve">) </w:t>
+      </w:r>
+    </w:p>
+    <w:p>
+      <w:pPr>
+        <w:pStyle w:val="ListParagraph"/>
+        <w:numPr>
+          <w:ilvl w:val="0"/>
+          <w:numId w:val="1"/>
+        </w:numPr>
+        <w:rPr>
+          <w:lang w:val="en-US"/>
+        </w:rPr>
+      </w:pPr>
+      <w:r>
+        <w:rPr>
+          <w:lang w:val="en-US"/>
+        </w:rPr>
+        <w:t xml:space="preserve">Allow popup labels of points (chosen by user – species/samples/ </w:t>
+      </w:r>
+      <w:proofErr w:type="spellStart"/>
+      <w:r>
+        <w:rPr>
+          <w:lang w:val="en-US"/>
+        </w:rPr>
+        <w:t>etc</w:t>
+      </w:r>
+      <w:proofErr w:type="spellEnd"/>
+      <w:r>
+        <w:rPr>
+          <w:lang w:val="en-US"/>
+        </w:rPr>
+        <w:t>)</w:t>
+      </w:r>
+    </w:p>
+    <w:p>
+      <w:pPr>
+        <w:rPr>
+          <w:lang w:val="en-US"/>
+        </w:rPr>
+      </w:pPr>
+    </w:p>
+    <w:p>
+      <w:pPr>
+        <w:pStyle w:val="Heading3"/>
+        <w:rPr>
+          <w:lang w:val="en-US"/>
+        </w:rPr>
+      </w:pPr>
+      <w:r>
+        <w:rPr>
+          <w:lang w:val="en-US"/>
+        </w:rPr>
+        <w:t>Temporal and taxonomic coverage</w:t>
+      </w:r>
+    </w:p>
+    <w:p>
+      <w:pPr>
+        <w:pStyle w:val="ListParagraph"/>
+        <w:numPr>
+          <w:ilvl w:val="0"/>
+          <w:numId w:val="1"/>
+        </w:numPr>
+        <w:rPr>
+          <w:lang w:val="en-US"/>
+        </w:rPr>
+      </w:pPr>
+      <w:r>
+        <w:rPr>
+          <w:lang w:val="en-US"/>
+        </w:rPr>
+        <w:t>Indicate temporal and taxonomic coverage of the dataset</w:t>
+      </w:r>
+    </w:p>
+    <w:p>
+      <w:pPr>
+        <w:rPr>
+          <w:lang w:val="en-US"/>
+        </w:rPr>
+      </w:pPr>
+    </w:p>
+    <w:p>
+      <w:pPr>
+        <w:rPr>
+          <w:lang w:val="en-US"/>
+        </w:rPr>
+      </w:pPr>
+    </w:p>
+    <w:p>
+      <w:pPr>
+        <w:rPr>
+          <w:lang w:val="en-US"/>
+        </w:rPr>
+      </w:pPr>
+    </w:p>
+    <w:p>
+      <w:pPr>
+        <w:rPr>
+          <w:lang w:val="en-US"/>
+        </w:rPr>
+      </w:pPr>
+    </w:p>
+    <w:p>
+      <w:pPr>
+        <w:rPr>
+          <w:lang w:val="en-US"/>
+        </w:rPr>
+      </w:pPr>
     </w:p>
     <w:p>
       <w:pPr>
@@ -767,6 +1046,7 @@
     <w:lsdException w:name="HTML Sample" w:semiHidden="1" w:unhideWhenUsed="1"/>
     <w:lsdException w:name="HTML Typewriter" w:semiHidden="1" w:unhideWhenUsed="1"/>
     <w:lsdException w:name="HTML Variable" w:semiHidden="1" w:unhideWhenUsed="1"/>
+    <w:lsdException w:name="Normal Table" w:semiHidden="1" w:unhideWhenUsed="1"/>
     <w:lsdException w:name="annotation subject" w:semiHidden="1" w:unhideWhenUsed="1"/>
     <w:lsdException w:name="No List" w:semiHidden="1" w:unhideWhenUsed="1"/>
     <w:lsdException w:name="Outline List 1" w:semiHidden="1" w:unhideWhenUsed="1"/>
@@ -812,9 +1092,11 @@
     <w:lsdException w:name="Table Subtle 1" w:semiHidden="1" w:unhideWhenUsed="1"/>
     <w:lsdException w:name="Table Subtle 2" w:semiHidden="1" w:unhideWhenUsed="1"/>
     <w:lsdException w:name="Table Web 1" w:semiHidden="1" w:unhideWhenUsed="1"/>
+    <w:lsdException w:name="Table Web 2" w:semiHidden="1" w:unhideWhenUsed="1"/>
     <w:lsdException w:name="Table Web 3" w:semiHidden="1" w:unhideWhenUsed="1"/>
     <w:lsdException w:name="Balloon Text" w:semiHidden="1" w:unhideWhenUsed="1"/>
     <w:lsdException w:name="Table Grid" w:uiPriority="39"/>
+    <w:lsdException w:name="Table Theme" w:semiHidden="1" w:unhideWhenUsed="1"/>
     <w:lsdException w:name="Placeholder Text" w:semiHidden="1"/>
     <w:lsdException w:name="No Spacing" w:uiPriority="1" w:qFormat="1"/>
     <w:lsdException w:name="Light Shading" w:uiPriority="60"/>
@@ -1482,6 +1764,21 @@
 </file>
 
 <file path=customXml/item1.xml><?xml version="1.0" encoding="utf-8"?>
+<p:properties xmlns:p="http://schemas.microsoft.com/office/2006/metadata/properties" xmlns:xsi="http://www.w3.org/2001/XMLSchema-instance" xmlns:pc="http://schemas.microsoft.com/office/infopath/2007/PartnerControls">
+  <documentManagement/>
+</p:properties>
+</file>
+
+<file path=customXml/item2.xml><?xml version="1.0" encoding="utf-8"?>
+<?mso-contentType ?>
+<FormTemplates xmlns="http://schemas.microsoft.com/sharepoint/v3/contenttype/forms">
+  <Display>DocumentLibraryForm</Display>
+  <Edit>DocumentLibraryForm</Edit>
+  <New>DocumentLibraryForm</New>
+</FormTemplates>
+</file>
+
+<file path=customXml/item3.xml><?xml version="1.0" encoding="utf-8"?>
 <ct:contentTypeSchema xmlns:ct="http://schemas.microsoft.com/office/2006/metadata/contentType" xmlns:ma="http://schemas.microsoft.com/office/2006/metadata/properties/metaAttributes" ct:_="" ma:_="" ma:contentTypeName="Dokument" ma:contentTypeID="0x010100D852BE4FB9766D419668662C3755EEDC" ma:contentTypeVersion="13" ma:contentTypeDescription="Opprett et nytt dokument." ma:contentTypeScope="" ma:versionID="d30cd1042a318e53430ef9ff89b361d2">
   <xsd:schema xmlns:xsd="http://www.w3.org/2001/XMLSchema" xmlns:xs="http://www.w3.org/2001/XMLSchema" xmlns:p="http://schemas.microsoft.com/office/2006/metadata/properties" xmlns:ns3="8fd5a0ff-617c-4738-80d2-bad576403ac1" xmlns:ns4="72c6c430-c427-4763-adca-b73302ec37c4" targetNamespace="http://schemas.microsoft.com/office/2006/metadata/properties" ma:root="true" ma:fieldsID="d6215f1136ca5dd789d4ce8a9a59f520" ns3:_="" ns4:_="">
     <xsd:import namespace="8fd5a0ff-617c-4738-80d2-bad576403ac1"/>
@@ -1704,22 +2001,24 @@
 </ct:contentTypeSchema>
 </file>
 
-<file path=customXml/item2.xml><?xml version="1.0" encoding="utf-8"?>
-<?mso-contentType ?>
-<FormTemplates xmlns="http://schemas.microsoft.com/sharepoint/v3/contenttype/forms">
-  <Display>DocumentLibraryForm</Display>
-  <Edit>DocumentLibraryForm</Edit>
-  <New>DocumentLibraryForm</New>
-</FormTemplates>
+<file path=customXml/itemProps1.xml><?xml version="1.0" encoding="utf-8"?>
+<ds:datastoreItem xmlns:ds="http://schemas.openxmlformats.org/officeDocument/2006/customXml" ds:itemID="{9531F06C-BF93-465C-BF0D-5023FA640288}">
+  <ds:schemaRefs>
+    <ds:schemaRef ds:uri="http://schemas.microsoft.com/office/2006/metadata/properties"/>
+    <ds:schemaRef ds:uri="http://schemas.microsoft.com/office/infopath/2007/PartnerControls"/>
+  </ds:schemaRefs>
+</ds:datastoreItem>
 </file>
 
-<file path=customXml/item3.xml><?xml version="1.0" encoding="utf-8"?>
-<p:properties xmlns:p="http://schemas.microsoft.com/office/2006/metadata/properties" xmlns:xsi="http://www.w3.org/2001/XMLSchema-instance" xmlns:pc="http://schemas.microsoft.com/office/infopath/2007/PartnerControls">
-  <documentManagement/>
-</p:properties>
+<file path=customXml/itemProps2.xml><?xml version="1.0" encoding="utf-8"?>
+<ds:datastoreItem xmlns:ds="http://schemas.openxmlformats.org/officeDocument/2006/customXml" ds:itemID="{07B62AC6-5CE4-4808-9392-131BD2CC91C2}">
+  <ds:schemaRefs>
+    <ds:schemaRef ds:uri="http://schemas.microsoft.com/sharepoint/v3/contenttype/forms"/>
+  </ds:schemaRefs>
+</ds:datastoreItem>
 </file>
 
-<file path=customXml/itemProps1.xml><?xml version="1.0" encoding="utf-8"?>
+<file path=customXml/itemProps3.xml><?xml version="1.0" encoding="utf-8"?>
 <ds:datastoreItem xmlns:ds="http://schemas.openxmlformats.org/officeDocument/2006/customXml" ds:itemID="{B041FDD2-F48E-4298-811B-E0BC9188827F}">
   <ds:schemaRefs>
     <ds:schemaRef ds:uri="http://schemas.microsoft.com/office/2006/metadata/contentType"/>
@@ -1736,21 +2035,4 @@
     <ds:schemaRef ds:uri="http://schemas.microsoft.com/internal/obd"/>
   </ds:schemaRefs>
 </ds:datastoreItem>
-</file>
-
-<file path=customXml/itemProps2.xml><?xml version="1.0" encoding="utf-8"?>
-<ds:datastoreItem xmlns:ds="http://schemas.openxmlformats.org/officeDocument/2006/customXml" ds:itemID="{07B62AC6-5CE4-4808-9392-131BD2CC91C2}">
-  <ds:schemaRefs>
-    <ds:schemaRef ds:uri="http://schemas.microsoft.com/sharepoint/v3/contenttype/forms"/>
-  </ds:schemaRefs>
-</ds:datastoreItem>
-</file>
-
-<file path=customXml/itemProps3.xml><?xml version="1.0" encoding="utf-8"?>
-<ds:datastoreItem xmlns:ds="http://schemas.openxmlformats.org/officeDocument/2006/customXml" ds:itemID="{9531F06C-BF93-465C-BF0D-5023FA640288}">
-  <ds:schemaRefs>
-    <ds:schemaRef ds:uri="http://schemas.microsoft.com/office/2006/metadata/properties"/>
-    <ds:schemaRef ds:uri="http://schemas.microsoft.com/office/infopath/2007/PartnerControls"/>
-  </ds:schemaRefs>
-</ds:datastoreItem>
 </file>
</xml_diff>